<commit_message>
Created project statement and gantt chart
</commit_message>
<xml_diff>
--- a/Documentation/CIS2261_ProjectProposal_MHutchinson_NEkanayaka_CMacEachern.docx
+++ b/Documentation/CIS2261_ProjectProposal_MHutchinson_NEkanayaka_CMacEachern.docx
@@ -90,7 +90,21 @@
           <w:sz w:val="24"/>
           <w:szCs w:val="24"/>
         </w:rPr>
-        <w:t>Matthew Hutchinson (Project Manager), Nimna Ekanayaka, Christ MacEachern.</w:t>
+        <w:t>Matthew Hutchinson (Project Ma</w:t>
+      </w:r>
+      <w:r>
+        <w:rPr>
+          <w:sz w:val="24"/>
+          <w:szCs w:val="24"/>
+        </w:rPr>
+        <w:t xml:space="preserve">nager), Nimna Ekanayaka, Chris </w:t>
+      </w:r>
+      <w:r>
+        <w:rPr>
+          <w:sz w:val="24"/>
+          <w:szCs w:val="24"/>
+        </w:rPr>
+        <w:t>MacEachern.</w:t>
       </w:r>
     </w:p>
     <w:p>
@@ -251,8 +265,6 @@
         </w:rPr>
         <w:t>s they have been connected to</w:t>
       </w:r>
-      <w:bookmarkStart w:id="0" w:name="_GoBack"/>
-      <w:bookmarkEnd w:id="0"/>
       <w:r>
         <w:rPr>
           <w:sz w:val="24"/>
@@ -279,7 +291,23 @@
           <w:sz w:val="24"/>
           <w:szCs w:val="24"/>
         </w:rPr>
-        <w:t>See previous message sent to users on their friends list.</w:t>
+        <w:t>See previous message</w:t>
+      </w:r>
+      <w:r>
+        <w:rPr>
+          <w:sz w:val="24"/>
+          <w:szCs w:val="24"/>
+        </w:rPr>
+        <w:t>s</w:t>
+      </w:r>
+      <w:bookmarkStart w:id="0" w:name="_GoBack"/>
+      <w:bookmarkEnd w:id="0"/>
+      <w:r>
+        <w:rPr>
+          <w:sz w:val="24"/>
+          <w:szCs w:val="24"/>
+        </w:rPr>
+        <w:t xml:space="preserve"> sent to users on their friends list.</w:t>
       </w:r>
     </w:p>
     <w:p>
@@ -1660,7 +1688,7 @@
 </file>
 
 <file path=customXml/itemProps1.xml><?xml version="1.0" encoding="utf-8"?>
-<ds:datastoreItem xmlns:ds="http://schemas.openxmlformats.org/officeDocument/2006/customXml" ds:itemID="{894C34BA-82F4-4EB7-B76E-BD0920CCB4DA}">
+<ds:datastoreItem xmlns:ds="http://schemas.openxmlformats.org/officeDocument/2006/customXml" ds:itemID="{BC57C6E0-D97A-422A-A65C-C8DBF84019B4}">
   <ds:schemaRefs>
     <ds:schemaRef ds:uri="http://schemas.openxmlformats.org/officeDocument/2006/bibliography"/>
   </ds:schemaRefs>

</xml_diff>